<commit_message>
bug fixes and created war
</commit_message>
<xml_diff>
--- a/readme.docx
+++ b/readme.docx
@@ -229,7 +229,6 @@
         <w:rPr>
           <w:b/>
           <w:bCs/>
-          <w:rtl/>
         </w:rPr>
       </w:pPr>
       <w:r>
@@ -303,7 +302,18 @@
           <w:bCs/>
           <w:rtl/>
         </w:rPr>
-        <w:t xml:space="preserve"> כאשר המשתמש רוצה למשוך </w:t>
+        <w:t xml:space="preserve"> כאשר המשתמש רוצה </w:t>
+      </w:r>
+      <w:bookmarkStart w:id="0" w:name="_GoBack"/>
+      <w:bookmarkEnd w:id="0"/>
+      <w:r>
+        <w:rPr>
+          <w:rFonts w:hint="cs"/>
+          <w:b/>
+          <w:bCs/>
+          <w:rtl/>
+        </w:rPr>
+        <w:t xml:space="preserve">למשוך </w:t>
       </w:r>
       <w:proofErr w:type="spellStart"/>
       <w:r>
@@ -341,6 +351,31 @@
           <w:rtl/>
         </w:rPr>
         <w:t xml:space="preserve"> בשורה התחתונה.</w:t>
+      </w:r>
+    </w:p>
+    <w:p>
+      <w:pPr>
+        <w:bidi/>
+        <w:spacing w:after="0"/>
+        <w:jc w:val="center"/>
+        <w:rPr>
+          <w:b/>
+          <w:bCs/>
+        </w:rPr>
+      </w:pPr>
+      <w:r>
+        <w:rPr>
+          <w:b/>
+          <w:bCs/>
+        </w:rPr>
+        <w:t xml:space="preserve">URL: </w:t>
+      </w:r>
+      <w:r>
+        <w:rPr>
+          <w:b/>
+          <w:bCs/>
+        </w:rPr>
+        <w:t>http://localhost:8080/NinARow</w:t>
       </w:r>
     </w:p>
     <w:p>
@@ -465,21 +500,7 @@
           <w:rFonts w:hint="cs"/>
           <w:rtl/>
         </w:rPr>
-        <w:t xml:space="preserve"> </w:t>
-      </w:r>
-      <w:r>
-        <w:rPr>
-          <w:rFonts w:hint="cs"/>
-          <w:rtl/>
-        </w:rPr>
-        <w:t>על המשתמש לבחור באחת מהאופציות הבאות</w:t>
-      </w:r>
-      <w:r>
-        <w:rPr>
-          <w:rFonts w:hint="cs"/>
-          <w:rtl/>
-        </w:rPr>
-        <w:t>:</w:t>
+        <w:t xml:space="preserve"> על המשתמש לבחור באחת מהאופציות הבאות:</w:t>
       </w:r>
     </w:p>
     <w:p>
@@ -895,7 +916,7 @@
           <w:u w:val="single"/>
           <w:rtl/>
         </w:rPr>
-        <w:t xml:space="preserve">מסך </w:t>
+        <w:t>מסך המשחק</w:t>
       </w:r>
       <w:r>
         <w:rPr>
@@ -903,17 +924,6 @@
           <w:b/>
           <w:bCs/>
           <w:color w:val="FF0000"/>
-          <w:u w:val="single"/>
-          <w:rtl/>
-        </w:rPr>
-        <w:t>המשחק</w:t>
-      </w:r>
-      <w:r>
-        <w:rPr>
-          <w:rFonts w:hint="cs"/>
-          <w:b/>
-          <w:bCs/>
-          <w:color w:val="FF0000"/>
           <w:rtl/>
         </w:rPr>
         <w:t xml:space="preserve"> </w:t>
@@ -929,14 +939,7 @@
           <w:rFonts w:hint="cs"/>
           <w:rtl/>
         </w:rPr>
-        <w:t xml:space="preserve"> </w:t>
-      </w:r>
-      <w:r>
-        <w:rPr>
-          <w:rFonts w:hint="cs"/>
-          <w:rtl/>
-        </w:rPr>
-        <w:t xml:space="preserve">בעת מעבר למסך המשחק, תוצג למשתמש הודעה לכמה אנשים מחכים על מנת להתחיל משחק. בצד שמאל של המסך יוצגו הנתונים השוטפים הקשורים למשחק + הצ'ט + </w:t>
+        <w:t xml:space="preserve"> בעת מעבר למסך המשחק, תוצג למשתמש הודעה לכמה אנשים מחכים על מנת להתחיל משחק. בצד שמאל של המסך יוצגו הנתונים השוטפים הקשורים למשחק + הצ'ט + </w:t>
       </w:r>
       <w:proofErr w:type="spellStart"/>
       <w:r>
@@ -1443,14 +1446,7 @@
           <w:rFonts w:hint="cs"/>
           <w:rtl/>
         </w:rPr>
-        <w:t>ב</w:t>
-      </w:r>
-      <w:r>
-        <w:rPr>
-          <w:rFonts w:hint="cs"/>
-          <w:rtl/>
-        </w:rPr>
-        <w:t>קומפוננטה</w:t>
+        <w:t>בקומפוננטה</w:t>
       </w:r>
       <w:proofErr w:type="spellEnd"/>
       <w:r>
@@ -1458,14 +1454,7 @@
           <w:rFonts w:hint="cs"/>
           <w:rtl/>
         </w:rPr>
-        <w:t xml:space="preserve"> זו </w:t>
-      </w:r>
-      <w:r>
-        <w:rPr>
-          <w:rFonts w:hint="cs"/>
-          <w:rtl/>
-        </w:rPr>
-        <w:t>יכולים המשתמשים להתכתב ביניהם.</w:t>
+        <w:t xml:space="preserve"> זו יכולים המשתמשים להתכתב ביניהם.</w:t>
       </w:r>
     </w:p>
     <w:p>
@@ -1488,21 +1477,7 @@
           <w:rFonts w:hint="cs"/>
           <w:rtl/>
         </w:rPr>
-        <w:t xml:space="preserve">: </w:t>
-      </w:r>
-      <w:r>
-        <w:rPr>
-          <w:rFonts w:hint="cs"/>
-          <w:rtl/>
-        </w:rPr>
-        <w:t>צופים מהצד לא רואים ולא יכולים להשתתף בצ'ט המשחק</w:t>
-      </w:r>
-      <w:r>
-        <w:rPr>
-          <w:rFonts w:hint="cs"/>
-          <w:rtl/>
-        </w:rPr>
-        <w:t>.</w:t>
+        <w:t>: צופים מהצד לא רואים ולא יכולים להשתתף בצ'ט המשחק.</w:t>
       </w:r>
     </w:p>
     <w:p>
@@ -1551,21 +1526,7 @@
           <w:rFonts w:hint="cs"/>
           <w:rtl/>
         </w:rPr>
-        <w:t xml:space="preserve"> זו תציג למשתמש </w:t>
-      </w:r>
-      <w:r>
-        <w:rPr>
-          <w:rFonts w:hint="cs"/>
-          <w:rtl/>
-        </w:rPr>
-        <w:t>את רשימת הצופים במשחק</w:t>
-      </w:r>
-      <w:r>
-        <w:rPr>
-          <w:rFonts w:hint="cs"/>
-          <w:rtl/>
-        </w:rPr>
-        <w:t>.</w:t>
+        <w:t xml:space="preserve"> זו תציג למשתמש את רשימת הצופים במשחק.</w:t>
       </w:r>
     </w:p>
     <w:p>
@@ -1610,6 +1571,7 @@
           <w:rFonts w:hint="cs"/>
           <w:rtl/>
         </w:rPr>
+        <w:lastRenderedPageBreak/>
         <w:t>בעת סיום ה</w:t>
       </w:r>
       <w:r>
@@ -1655,7 +1617,6 @@
           <w:u w:val="single"/>
           <w:rtl/>
         </w:rPr>
-        <w:lastRenderedPageBreak/>
         <w:t>רשימת בונוסים שמומשו</w:t>
       </w:r>
       <w:r>
@@ -2895,15 +2856,15 @@
         <w:bidi/>
         <w:spacing w:after="0"/>
         <w:rPr>
-          <w:rFonts w:hint="cs"/>
-          <w:rtl/>
-        </w:rPr>
-      </w:pPr>
-      <w:r>
-        <w:rPr>
-          <w:rFonts w:hint="cs"/>
-          <w:rtl/>
-        </w:rPr>
+          <w:rtl/>
+        </w:rPr>
+      </w:pPr>
+      <w:r>
+        <w:rPr>
+          <w:rFonts w:hint="cs"/>
+          <w:rtl/>
+        </w:rPr>
+        <w:lastRenderedPageBreak/>
         <w:t>מחלקה זו אחראית לקשר בין ה</w:t>
       </w:r>
       <w:r>
@@ -2973,7 +2934,6 @@
           <w:color w:val="ED7D31" w:themeColor="accent2"/>
           <w:u w:val="single"/>
         </w:rPr>
-        <w:lastRenderedPageBreak/>
         <w:t>Board</w:t>
       </w:r>
       <w:r>
@@ -2992,7 +2952,6 @@
         <w:bidi/>
         <w:spacing w:after="0"/>
         <w:rPr>
-          <w:rFonts w:hint="cs"/>
           <w:rtl/>
         </w:rPr>
       </w:pPr>
@@ -3203,7 +3162,6 @@
         <w:bidi/>
         <w:spacing w:after="0"/>
         <w:rPr>
-          <w:rFonts w:hint="cs"/>
           <w:b/>
           <w:bCs/>
           <w:color w:val="FF0000"/>
@@ -3331,30 +3289,15 @@
         <w:bidi/>
         <w:spacing w:after="0"/>
         <w:rPr>
-          <w:rFonts w:hint="cs"/>
-          <w:rtl/>
-        </w:rPr>
-      </w:pPr>
-      <w:r>
-        <w:rPr>
-          <w:rFonts w:hint="cs"/>
-          <w:rtl/>
-        </w:rPr>
-        <w:t xml:space="preserve">מחלקה זו אחראית </w:t>
-      </w:r>
-      <w:r>
-        <w:rPr>
-          <w:rFonts w:hint="cs"/>
-          <w:rtl/>
-        </w:rPr>
-        <w:t>להכיל מידע על משתמש בודד</w:t>
-      </w:r>
-      <w:r>
-        <w:rPr>
-          <w:rFonts w:hint="cs"/>
-          <w:rtl/>
-        </w:rPr>
-        <w:t>.</w:t>
+          <w:rtl/>
+        </w:rPr>
+      </w:pPr>
+      <w:r>
+        <w:rPr>
+          <w:rFonts w:hint="cs"/>
+          <w:rtl/>
+        </w:rPr>
+        <w:t>מחלקה זו אחראית להכיל מידע על משתמש בודד.</w:t>
       </w:r>
     </w:p>
     <w:p>
@@ -3404,21 +3347,7 @@
           <w:rFonts w:hint="cs"/>
           <w:rtl/>
         </w:rPr>
-        <w:t xml:space="preserve">מחלקה זאת מנהלת את כל </w:t>
-      </w:r>
-      <w:r>
-        <w:rPr>
-          <w:rFonts w:hint="cs"/>
-          <w:rtl/>
-        </w:rPr>
-        <w:t>המשתמשים</w:t>
-      </w:r>
-      <w:r>
-        <w:rPr>
-          <w:rFonts w:hint="cs"/>
-          <w:rtl/>
-        </w:rPr>
-        <w:t xml:space="preserve"> שקיימים במערכת.</w:t>
+        <w:t>מחלקה זאת מנהלת את כל המשתמשים שקיימים במערכת.</w:t>
       </w:r>
     </w:p>
     <w:p>
@@ -3490,27 +3419,19 @@
         <w:bidi/>
         <w:spacing w:after="0"/>
         <w:rPr>
-          <w:rFonts w:hint="cs"/>
-          <w:b/>
-          <w:bCs/>
-          <w:color w:val="ED7D31" w:themeColor="accent2"/>
-          <w:u w:val="single"/>
-          <w:rtl/>
-        </w:rPr>
-      </w:pPr>
-      <w:r>
-        <w:rPr>
-          <w:rFonts w:hint="cs"/>
-          <w:rtl/>
-        </w:rPr>
-        <w:t>מחלקה</w:t>
-      </w:r>
-      <w:r>
-        <w:rPr>
-          <w:rFonts w:hint="cs"/>
-          <w:rtl/>
-        </w:rPr>
-        <w:t xml:space="preserve"> זו מ</w:t>
+          <w:b/>
+          <w:bCs/>
+          <w:color w:val="ED7D31" w:themeColor="accent2"/>
+          <w:u w:val="single"/>
+          <w:rtl/>
+        </w:rPr>
+      </w:pPr>
+      <w:r>
+        <w:rPr>
+          <w:rFonts w:hint="cs"/>
+          <w:rtl/>
+        </w:rPr>
+        <w:t>מחלקה זו מ</w:t>
       </w:r>
       <w:r>
         <w:rPr>
@@ -3554,25 +3475,7 @@
           <w:color w:val="ED7D31" w:themeColor="accent2"/>
           <w:u w:val="single"/>
         </w:rPr>
-        <w:t>L</w:t>
-      </w:r>
-      <w:r>
-        <w:rPr>
-          <w:b/>
-          <w:bCs/>
-          <w:color w:val="ED7D31" w:themeColor="accent2"/>
-          <w:u w:val="single"/>
-        </w:rPr>
-        <w:t>obby</w:t>
-      </w:r>
-      <w:r>
-        <w:rPr>
-          <w:b/>
-          <w:bCs/>
-          <w:color w:val="ED7D31" w:themeColor="accent2"/>
-          <w:u w:val="single"/>
-        </w:rPr>
-        <w:t>Servlet</w:t>
+        <w:t>LobbyServlet</w:t>
       </w:r>
       <w:proofErr w:type="spellEnd"/>
     </w:p>
@@ -3581,41 +3484,19 @@
         <w:bidi/>
         <w:spacing w:after="0"/>
         <w:rPr>
-          <w:rFonts w:hint="cs"/>
-          <w:b/>
-          <w:bCs/>
-          <w:color w:val="ED7D31" w:themeColor="accent2"/>
-          <w:u w:val="single"/>
-          <w:rtl/>
-        </w:rPr>
-      </w:pPr>
-      <w:r>
-        <w:rPr>
-          <w:rFonts w:hint="cs"/>
-          <w:rtl/>
-        </w:rPr>
-        <w:t xml:space="preserve">מחלקה זו </w:t>
-      </w:r>
-      <w:r>
-        <w:rPr>
-          <w:rFonts w:hint="cs"/>
-          <w:rtl/>
-        </w:rPr>
-        <w:t>מעדכנת למשתמש את מצב מסך הלובי מבחינת רשימת המשתמשים הרשומים למערכת ורשימת הלוחות שנוצרו</w:t>
-      </w:r>
-      <w:r>
-        <w:rPr>
-          <w:rFonts w:hint="cs"/>
-          <w:rtl/>
-        </w:rPr>
-        <w:t>.</w:t>
-      </w:r>
-      <w:r>
-        <w:rPr>
-          <w:rFonts w:hint="cs"/>
-          <w:rtl/>
-        </w:rPr>
-        <w:t xml:space="preserve"> בנוסף במידה </w:t>
+          <w:b/>
+          <w:bCs/>
+          <w:color w:val="ED7D31" w:themeColor="accent2"/>
+          <w:u w:val="single"/>
+          <w:rtl/>
+        </w:rPr>
+      </w:pPr>
+      <w:r>
+        <w:rPr>
+          <w:rFonts w:hint="cs"/>
+          <w:rtl/>
+        </w:rPr>
+        <w:t xml:space="preserve">מחלקה זו מעדכנת למשתמש את מצב מסך הלובי מבחינת רשימת המשתמשים הרשומים למערכת ורשימת הלוחות שנוצרו. בנוסף במידה </w:t>
       </w:r>
       <w:proofErr w:type="spellStart"/>
       <w:r>
@@ -3671,16 +3552,7 @@
           <w:color w:val="ED7D31" w:themeColor="accent2"/>
           <w:u w:val="single"/>
         </w:rPr>
-        <w:t>EnterGame</w:t>
-      </w:r>
-      <w:r>
-        <w:rPr>
-          <w:b/>
-          <w:bCs/>
-          <w:color w:val="ED7D31" w:themeColor="accent2"/>
-          <w:u w:val="single"/>
-        </w:rPr>
-        <w:t>Servlet</w:t>
+        <w:t>EnterGameServlet</w:t>
       </w:r>
       <w:proofErr w:type="spellEnd"/>
     </w:p>
@@ -3689,27 +3561,19 @@
         <w:bidi/>
         <w:spacing w:after="0"/>
         <w:rPr>
-          <w:rFonts w:hint="cs"/>
-          <w:b/>
-          <w:bCs/>
-          <w:color w:val="ED7D31" w:themeColor="accent2"/>
-          <w:u w:val="single"/>
-          <w:rtl/>
-        </w:rPr>
-      </w:pPr>
-      <w:r>
-        <w:rPr>
-          <w:rFonts w:hint="cs"/>
-          <w:rtl/>
-        </w:rPr>
-        <w:t>מחלקה זו מכניסה את המשתמש למשחק הרצוי</w:t>
-      </w:r>
-      <w:r>
-        <w:rPr>
-          <w:rFonts w:hint="cs"/>
-          <w:rtl/>
-        </w:rPr>
-        <w:t>.</w:t>
+          <w:b/>
+          <w:bCs/>
+          <w:color w:val="ED7D31" w:themeColor="accent2"/>
+          <w:u w:val="single"/>
+          <w:rtl/>
+        </w:rPr>
+      </w:pPr>
+      <w:r>
+        <w:rPr>
+          <w:rFonts w:hint="cs"/>
+          <w:rtl/>
+        </w:rPr>
+        <w:t>מחלקה זו מכניסה את המשתמש למשחק הרצוי.</w:t>
       </w:r>
     </w:p>
     <w:p>
@@ -3746,16 +3610,7 @@
           <w:color w:val="ED7D31" w:themeColor="accent2"/>
           <w:u w:val="single"/>
         </w:rPr>
-        <w:t>ViewerEnter</w:t>
-      </w:r>
-      <w:r>
-        <w:rPr>
-          <w:b/>
-          <w:bCs/>
-          <w:color w:val="ED7D31" w:themeColor="accent2"/>
-          <w:u w:val="single"/>
-        </w:rPr>
-        <w:t>Servlet</w:t>
+        <w:t>ViewerEnterServlet</w:t>
       </w:r>
       <w:proofErr w:type="spellEnd"/>
     </w:p>
@@ -3764,34 +3619,19 @@
         <w:bidi/>
         <w:spacing w:after="0"/>
         <w:rPr>
-          <w:rFonts w:hint="cs"/>
-          <w:b/>
-          <w:bCs/>
-          <w:color w:val="ED7D31" w:themeColor="accent2"/>
-          <w:u w:val="single"/>
-          <w:rtl/>
-        </w:rPr>
-      </w:pPr>
-      <w:r>
-        <w:rPr>
-          <w:rFonts w:hint="cs"/>
-          <w:rtl/>
-        </w:rPr>
-        <w:t xml:space="preserve">מחלקה זו </w:t>
-      </w:r>
-      <w:r>
-        <w:rPr>
-          <w:rFonts w:hint="cs"/>
-          <w:rtl/>
-        </w:rPr>
-        <w:t>מכניסה את המשתמש למשחק הרצוי בתור צופה מן הצד</w:t>
-      </w:r>
-      <w:r>
-        <w:rPr>
-          <w:rFonts w:hint="cs"/>
-          <w:rtl/>
-        </w:rPr>
-        <w:t>.</w:t>
+          <w:b/>
+          <w:bCs/>
+          <w:color w:val="ED7D31" w:themeColor="accent2"/>
+          <w:u w:val="single"/>
+          <w:rtl/>
+        </w:rPr>
+      </w:pPr>
+      <w:r>
+        <w:rPr>
+          <w:rFonts w:hint="cs"/>
+          <w:rtl/>
+        </w:rPr>
+        <w:t>מחלקה זו מכניסה את המשתמש למשחק הרצוי בתור צופה מן הצד.</w:t>
       </w:r>
     </w:p>
     <w:p>
@@ -3829,16 +3669,7 @@
           <w:color w:val="ED7D31" w:themeColor="accent2"/>
           <w:u w:val="single"/>
         </w:rPr>
-        <w:t>LogoutLobby</w:t>
-      </w:r>
-      <w:r>
-        <w:rPr>
-          <w:b/>
-          <w:bCs/>
-          <w:color w:val="ED7D31" w:themeColor="accent2"/>
-          <w:u w:val="single"/>
-        </w:rPr>
-        <w:t>Servlet</w:t>
+        <w:t>LogoutLobbyServlet</w:t>
       </w:r>
       <w:proofErr w:type="spellEnd"/>
     </w:p>
@@ -3847,34 +3678,19 @@
         <w:bidi/>
         <w:spacing w:after="0"/>
         <w:rPr>
-          <w:rFonts w:hint="cs"/>
-          <w:b/>
-          <w:bCs/>
-          <w:color w:val="ED7D31" w:themeColor="accent2"/>
-          <w:u w:val="single"/>
-          <w:rtl/>
-        </w:rPr>
-      </w:pPr>
-      <w:r>
-        <w:rPr>
-          <w:rFonts w:hint="cs"/>
-          <w:rtl/>
-        </w:rPr>
-        <w:t xml:space="preserve">מחלקה זו </w:t>
-      </w:r>
-      <w:r>
-        <w:rPr>
-          <w:rFonts w:hint="cs"/>
-          <w:rtl/>
-        </w:rPr>
-        <w:t>מוציאה את המשתמש ממסך הלובי ומעבירה אותו למסך הכניסה</w:t>
-      </w:r>
-      <w:r>
-        <w:rPr>
-          <w:rFonts w:hint="cs"/>
-          <w:rtl/>
-        </w:rPr>
-        <w:t>.</w:t>
+          <w:b/>
+          <w:bCs/>
+          <w:color w:val="ED7D31" w:themeColor="accent2"/>
+          <w:u w:val="single"/>
+          <w:rtl/>
+        </w:rPr>
+      </w:pPr>
+      <w:r>
+        <w:rPr>
+          <w:rFonts w:hint="cs"/>
+          <w:rtl/>
+        </w:rPr>
+        <w:t>מחלקה זו מוציאה את המשתמש ממסך הלובי ומעבירה אותו למסך הכניסה.</w:t>
       </w:r>
     </w:p>
     <w:p>
@@ -3912,16 +3728,7 @@
           <w:color w:val="ED7D31" w:themeColor="accent2"/>
           <w:u w:val="single"/>
         </w:rPr>
-        <w:t>BoardGame</w:t>
-      </w:r>
-      <w:r>
-        <w:rPr>
-          <w:b/>
-          <w:bCs/>
-          <w:color w:val="ED7D31" w:themeColor="accent2"/>
-          <w:u w:val="single"/>
-        </w:rPr>
-        <w:t>Servlet</w:t>
+        <w:t>BoardGameServlet</w:t>
       </w:r>
       <w:proofErr w:type="spellEnd"/>
     </w:p>
@@ -3930,34 +3737,19 @@
         <w:bidi/>
         <w:spacing w:after="0"/>
         <w:rPr>
-          <w:rFonts w:hint="cs"/>
-          <w:b/>
-          <w:bCs/>
-          <w:color w:val="ED7D31" w:themeColor="accent2"/>
-          <w:u w:val="single"/>
-          <w:rtl/>
-        </w:rPr>
-      </w:pPr>
-      <w:r>
-        <w:rPr>
-          <w:rFonts w:hint="cs"/>
-          <w:rtl/>
-        </w:rPr>
-        <w:t xml:space="preserve">מחלקה זו </w:t>
-      </w:r>
-      <w:r>
-        <w:rPr>
-          <w:rFonts w:hint="cs"/>
-          <w:rtl/>
-        </w:rPr>
-        <w:t>דואגת לעדכון תוכן לוח המשחק</w:t>
-      </w:r>
-      <w:r>
-        <w:rPr>
-          <w:rFonts w:hint="cs"/>
-          <w:rtl/>
-        </w:rPr>
-        <w:t>.</w:t>
+          <w:b/>
+          <w:bCs/>
+          <w:color w:val="ED7D31" w:themeColor="accent2"/>
+          <w:u w:val="single"/>
+          <w:rtl/>
+        </w:rPr>
+      </w:pPr>
+      <w:r>
+        <w:rPr>
+          <w:rFonts w:hint="cs"/>
+          <w:rtl/>
+        </w:rPr>
+        <w:t>מחלקה זו דואגת לעדכון תוכן לוח המשחק.</w:t>
       </w:r>
     </w:p>
     <w:p>
@@ -3995,16 +3787,7 @@
           <w:color w:val="ED7D31" w:themeColor="accent2"/>
           <w:u w:val="single"/>
         </w:rPr>
-        <w:t>Chat</w:t>
-      </w:r>
-      <w:r>
-        <w:rPr>
-          <w:b/>
-          <w:bCs/>
-          <w:color w:val="ED7D31" w:themeColor="accent2"/>
-          <w:u w:val="single"/>
-        </w:rPr>
-        <w:t>Servlet</w:t>
+        <w:t>ChatServlet</w:t>
       </w:r>
       <w:proofErr w:type="spellEnd"/>
     </w:p>
@@ -4013,27 +3796,19 @@
         <w:bidi/>
         <w:spacing w:after="0"/>
         <w:rPr>
-          <w:rFonts w:hint="cs"/>
-          <w:b/>
-          <w:bCs/>
-          <w:color w:val="ED7D31" w:themeColor="accent2"/>
-          <w:u w:val="single"/>
-          <w:rtl/>
-        </w:rPr>
-      </w:pPr>
-      <w:r>
-        <w:rPr>
-          <w:rFonts w:hint="cs"/>
-          <w:rtl/>
-        </w:rPr>
-        <w:t xml:space="preserve">מחלקה זו </w:t>
-      </w:r>
-      <w:r>
-        <w:rPr>
-          <w:rFonts w:hint="cs"/>
-          <w:rtl/>
-        </w:rPr>
-        <w:t xml:space="preserve">דואגת לניהול תוכן </w:t>
+          <w:b/>
+          <w:bCs/>
+          <w:color w:val="ED7D31" w:themeColor="accent2"/>
+          <w:u w:val="single"/>
+          <w:rtl/>
+        </w:rPr>
+      </w:pPr>
+      <w:r>
+        <w:rPr>
+          <w:rFonts w:hint="cs"/>
+          <w:rtl/>
+        </w:rPr>
+        <w:t xml:space="preserve">מחלקה זו דואגת לניהול תוכן </w:t>
       </w:r>
       <w:proofErr w:type="spellStart"/>
       <w:r>
@@ -4049,14 +3824,7 @@
           <w:rFonts w:hint="cs"/>
           <w:rtl/>
         </w:rPr>
-        <w:t xml:space="preserve"> הצ'ט</w:t>
-      </w:r>
-      <w:r>
-        <w:rPr>
-          <w:rFonts w:hint="cs"/>
-          <w:rtl/>
-        </w:rPr>
-        <w:t>.</w:t>
+        <w:t xml:space="preserve"> הצ'ט.</w:t>
       </w:r>
     </w:p>
     <w:p>
@@ -4094,16 +3862,7 @@
           <w:color w:val="ED7D31" w:themeColor="accent2"/>
           <w:u w:val="single"/>
         </w:rPr>
-        <w:t>PlayerMove</w:t>
-      </w:r>
-      <w:r>
-        <w:rPr>
-          <w:b/>
-          <w:bCs/>
-          <w:color w:val="ED7D31" w:themeColor="accent2"/>
-          <w:u w:val="single"/>
-        </w:rPr>
-        <w:t>Servlet</w:t>
+        <w:t>PlayerMoveServlet</w:t>
       </w:r>
       <w:proofErr w:type="spellEnd"/>
     </w:p>
@@ -4112,34 +3871,19 @@
         <w:bidi/>
         <w:spacing w:after="0"/>
         <w:rPr>
-          <w:rFonts w:hint="cs"/>
-          <w:b/>
-          <w:bCs/>
-          <w:color w:val="ED7D31" w:themeColor="accent2"/>
-          <w:u w:val="single"/>
-          <w:rtl/>
-        </w:rPr>
-      </w:pPr>
-      <w:r>
-        <w:rPr>
-          <w:rFonts w:hint="cs"/>
-          <w:rtl/>
-        </w:rPr>
-        <w:t xml:space="preserve">מחלקה זו </w:t>
-      </w:r>
-      <w:r>
-        <w:rPr>
-          <w:rFonts w:hint="cs"/>
-          <w:rtl/>
-        </w:rPr>
-        <w:t>דואגת להעברת המידע ועדכונו במנוע המשחק בעת ביצוע מהלך של שחקן אנושי</w:t>
-      </w:r>
-      <w:r>
-        <w:rPr>
-          <w:rFonts w:hint="cs"/>
-          <w:rtl/>
-        </w:rPr>
-        <w:t>.</w:t>
+          <w:b/>
+          <w:bCs/>
+          <w:color w:val="ED7D31" w:themeColor="accent2"/>
+          <w:u w:val="single"/>
+          <w:rtl/>
+        </w:rPr>
+      </w:pPr>
+      <w:r>
+        <w:rPr>
+          <w:rFonts w:hint="cs"/>
+          <w:rtl/>
+        </w:rPr>
+        <w:t>מחלקה זו דואגת להעברת המידע ועדכונו במנוע המשחק בעת ביצוע מהלך של שחקן אנושי.</w:t>
       </w:r>
     </w:p>
     <w:p>
@@ -4177,16 +3921,7 @@
           <w:color w:val="ED7D31" w:themeColor="accent2"/>
           <w:u w:val="single"/>
         </w:rPr>
-        <w:t>ComputerMove</w:t>
-      </w:r>
-      <w:r>
-        <w:rPr>
-          <w:b/>
-          <w:bCs/>
-          <w:color w:val="ED7D31" w:themeColor="accent2"/>
-          <w:u w:val="single"/>
-        </w:rPr>
-        <w:t>Servlet</w:t>
+        <w:t>ComputerMoveServlet</w:t>
       </w:r>
       <w:proofErr w:type="spellEnd"/>
     </w:p>
@@ -4195,34 +3930,19 @@
         <w:bidi/>
         <w:spacing w:after="0"/>
         <w:rPr>
-          <w:rFonts w:hint="cs"/>
-          <w:b/>
-          <w:bCs/>
-          <w:color w:val="ED7D31" w:themeColor="accent2"/>
-          <w:u w:val="single"/>
-          <w:rtl/>
-        </w:rPr>
-      </w:pPr>
-      <w:r>
-        <w:rPr>
-          <w:rFonts w:hint="cs"/>
-          <w:rtl/>
-        </w:rPr>
-        <w:t xml:space="preserve">מחלקה זו </w:t>
-      </w:r>
-      <w:r>
-        <w:rPr>
-          <w:rFonts w:hint="cs"/>
-          <w:rtl/>
-        </w:rPr>
-        <w:t>דואגת לביצוע תור של שחקן ממוחשב</w:t>
-      </w:r>
-      <w:r>
-        <w:rPr>
-          <w:rFonts w:hint="cs"/>
-          <w:rtl/>
-        </w:rPr>
-        <w:t>.</w:t>
+          <w:b/>
+          <w:bCs/>
+          <w:color w:val="ED7D31" w:themeColor="accent2"/>
+          <w:u w:val="single"/>
+          <w:rtl/>
+        </w:rPr>
+      </w:pPr>
+      <w:r>
+        <w:rPr>
+          <w:rFonts w:hint="cs"/>
+          <w:rtl/>
+        </w:rPr>
+        <w:t>מחלקה זו דואגת לביצוע תור של שחקן ממוחשב.</w:t>
       </w:r>
     </w:p>
     <w:p>
@@ -4275,17 +3995,7 @@
           <w:color w:val="ED7D31" w:themeColor="accent2"/>
           <w:u w:val="single"/>
         </w:rPr>
-        <w:lastRenderedPageBreak/>
-        <w:t>LogoutGame</w:t>
-      </w:r>
-      <w:r>
-        <w:rPr>
-          <w:b/>
-          <w:bCs/>
-          <w:color w:val="ED7D31" w:themeColor="accent2"/>
-          <w:u w:val="single"/>
-        </w:rPr>
-        <w:t>Servlet</w:t>
+        <w:t>LogoutGameServlet</w:t>
       </w:r>
       <w:proofErr w:type="spellEnd"/>
     </w:p>
@@ -4294,27 +4004,19 @@
         <w:bidi/>
         <w:spacing w:after="0"/>
         <w:rPr>
-          <w:rFonts w:hint="cs"/>
-          <w:b/>
-          <w:bCs/>
-          <w:color w:val="ED7D31" w:themeColor="accent2"/>
-          <w:u w:val="single"/>
-          <w:rtl/>
-        </w:rPr>
-      </w:pPr>
-      <w:r>
-        <w:rPr>
-          <w:rFonts w:hint="cs"/>
-          <w:rtl/>
-        </w:rPr>
-        <w:t xml:space="preserve">מחלקה זו </w:t>
-      </w:r>
-      <w:r>
-        <w:rPr>
-          <w:rFonts w:hint="cs"/>
-          <w:rtl/>
-        </w:rPr>
-        <w:t>מוציאה את השחקן ממסך המשחק, מעבירה אותו למסך הלובי ומוחקת את נתוניו מ</w:t>
+          <w:b/>
+          <w:bCs/>
+          <w:color w:val="ED7D31" w:themeColor="accent2"/>
+          <w:u w:val="single"/>
+          <w:rtl/>
+        </w:rPr>
+      </w:pPr>
+      <w:r>
+        <w:rPr>
+          <w:rFonts w:hint="cs"/>
+          <w:rtl/>
+        </w:rPr>
+        <w:t>מחלקה זו מוציאה את השחקן ממסך המשחק, מעבירה אותו למסך הלובי ומוחקת את נתוניו מ</w:t>
       </w:r>
       <w:r>
         <w:rPr>
@@ -4402,14 +4104,7 @@
           <w:rFonts w:hint="cs"/>
           <w:rtl/>
         </w:rPr>
-        <w:t xml:space="preserve">המחלקה </w:t>
-      </w:r>
-      <w:r>
-        <w:rPr>
-          <w:rFonts w:hint="cs"/>
-          <w:rtl/>
-        </w:rPr>
-        <w:t>אחראית על מהלכי היסטוריית המשחק.</w:t>
+        <w:t>המחלקה אחראית על מהלכי היסטוריית המשחק.</w:t>
       </w:r>
     </w:p>
     <w:p>
@@ -4455,7 +4150,6 @@
         <w:bidi/>
         <w:spacing w:after="0"/>
         <w:rPr>
-          <w:rFonts w:hint="cs"/>
           <w:b/>
           <w:bCs/>
           <w:color w:val="ED7D31" w:themeColor="accent2"/>
@@ -4538,7 +4232,6 @@
         <w:bidi/>
         <w:spacing w:after="0"/>
         <w:rPr>
-          <w:rFonts w:hint="cs"/>
           <w:b/>
           <w:bCs/>
           <w:color w:val="ED7D31" w:themeColor="accent2"/>
@@ -4621,7 +4314,6 @@
         <w:bidi/>
         <w:spacing w:after="0"/>
         <w:rPr>
-          <w:rFonts w:hint="cs"/>
           <w:b/>
           <w:bCs/>
           <w:color w:val="ED7D31" w:themeColor="accent2"/>
@@ -4702,7 +4394,6 @@
         <w:bidi/>
         <w:spacing w:after="0"/>
         <w:rPr>
-          <w:rFonts w:hint="cs"/>
           <w:b/>
           <w:bCs/>
           <w:color w:val="ED7D31" w:themeColor="accent2"/>
@@ -4886,21 +4577,7 @@
           <w:rFonts w:hint="cs"/>
           <w:rtl/>
         </w:rPr>
-        <w:t>אחראית על התצוגה של מסך ה</w:t>
-      </w:r>
-      <w:r>
-        <w:rPr>
-          <w:rFonts w:hint="cs"/>
-          <w:rtl/>
-        </w:rPr>
-        <w:t>לובי</w:t>
-      </w:r>
-      <w:r>
-        <w:rPr>
-          <w:rFonts w:hint="cs"/>
-          <w:rtl/>
-        </w:rPr>
-        <w:t>.</w:t>
+        <w:t>אחראית על התצוגה של מסך הלובי.</w:t>
       </w:r>
     </w:p>
     <w:p>
@@ -4953,33 +4630,17 @@
           <w:rFonts w:hint="cs"/>
           <w:rtl/>
         </w:rPr>
-        <w:t>אחראית על התצוגה של מסך ה</w:t>
-      </w:r>
-      <w:r>
-        <w:rPr>
-          <w:rFonts w:hint="cs"/>
-          <w:rtl/>
-        </w:rPr>
-        <w:t>משחק</w:t>
-      </w:r>
-      <w:r>
-        <w:rPr>
-          <w:rFonts w:hint="cs"/>
-          <w:rtl/>
-        </w:rPr>
-        <w:t>.</w:t>
-      </w:r>
-    </w:p>
-    <w:p>
-      <w:pPr>
-        <w:bidi/>
-        <w:spacing w:after="0"/>
-        <w:rPr>
-          <w:rtl/>
-        </w:rPr>
-      </w:pPr>
-      <w:bookmarkStart w:id="0" w:name="_GoBack"/>
-      <w:bookmarkEnd w:id="0"/>
+        <w:t>אחראית על התצוגה של מסך המשחק.</w:t>
+      </w:r>
+    </w:p>
+    <w:p>
+      <w:pPr>
+        <w:bidi/>
+        <w:spacing w:after="0"/>
+        <w:rPr>
+          <w:rtl/>
+        </w:rPr>
+      </w:pPr>
     </w:p>
     <w:sectPr>
       <w:pgSz w:w="12240" w:h="15840"/>
@@ -7723,7 +7384,7 @@
 </file>
 
 <file path=customXml/itemProps1.xml><?xml version="1.0" encoding="utf-8"?>
-<ds:datastoreItem xmlns:ds="http://schemas.openxmlformats.org/officeDocument/2006/customXml" ds:itemID="{4F50AB39-24A5-4F5C-97FF-382923AF374F}">
+<ds:datastoreItem xmlns:ds="http://schemas.openxmlformats.org/officeDocument/2006/customXml" ds:itemID="{99872422-7E36-41BA-93F6-EF63D7D9A61C}">
   <ds:schemaRefs>
     <ds:schemaRef ds:uri="http://schemas.openxmlformats.org/officeDocument/2006/bibliography"/>
   </ds:schemaRefs>

</xml_diff>